<commit_message>
Added analysis uni and corp collaboration. suspect problem with spin off
</commit_message>
<xml_diff>
--- a/Article4 with Martin Notes.docx
+++ b/Article4 with Martin Notes.docx
@@ -781,6 +781,7 @@
         <w:rPr>
           <w:lang w:val="en-US"/>
         </w:rPr>
+        <w:lastRenderedPageBreak/>
         <w:t xml:space="preserve">Not only </w:t>
       </w:r>
       <w:proofErr w:type="spellStart"/>
@@ -1477,8 +1478,6 @@
         </w:rPr>
         <w:t>c</w:t>
       </w:r>
-      <w:bookmarkStart w:id="0" w:name="_GoBack"/>
-      <w:bookmarkEnd w:id="0"/>
       <w:r>
         <w:rPr>
           <w:lang w:val="en-US"/>
@@ -1522,6 +1521,7 @@
         <w:rPr>
           <w:lang w:val="en-US"/>
         </w:rPr>
+        <w:lastRenderedPageBreak/>
         <w:t>Contingencies of the theory – when is external dominating internal</w:t>
       </w:r>
     </w:p>
@@ -1575,7 +1575,6 @@
         <w:rPr>
           <w:lang w:val="en-US"/>
         </w:rPr>
-        <w:lastRenderedPageBreak/>
         <w:t xml:space="preserve">Moderators/contingencies: </w:t>
       </w:r>
     </w:p>
@@ -1817,6 +1816,11 @@
       </w:r>
     </w:p>
     <w:p>
+      <w:pPr>
+        <w:rPr>
+          <w:lang w:val="en-US"/>
+        </w:rPr>
+      </w:pPr>
       <w:r>
         <w:rPr>
           <w:lang w:val="en-US"/>
@@ -1933,6 +1937,7 @@
       <w:pPr>
         <w:rPr>
           <w:color w:val="FF0000"/>
+          <w:lang w:val="en-US"/>
         </w:rPr>
       </w:pPr>
       <w:r>
@@ -2491,6 +2496,7 @@
                 <w:rFonts w:ascii="Calibri" w:hAnsi="Calibri" w:cs="Calibri"/>
                 <w:color w:val="000000"/>
               </w:rPr>
+              <w:lastRenderedPageBreak/>
               <w:t>Q24d</w:t>
             </w:r>
           </w:p>
@@ -2643,7 +2649,6 @@
                 <w:rFonts w:ascii="Calibri" w:hAnsi="Calibri" w:cs="Calibri"/>
                 <w:color w:val="000000"/>
               </w:rPr>
-              <w:lastRenderedPageBreak/>
               <w:t>Q25a</w:t>
             </w:r>
           </w:p>
@@ -2839,6 +2844,7 @@
         <w:rPr>
           <w:rFonts w:ascii="Calibri" w:hAnsi="Calibri" w:cs="Calibri"/>
           <w:color w:val="000000"/>
+          <w:lang w:val="en-US"/>
         </w:rPr>
       </w:pPr>
     </w:p>
@@ -2918,7 +2924,13 @@
         </w:rPr>
       </w:pPr>
     </w:p>
-    <w:p/>
+    <w:p>
+      <w:pPr>
+        <w:rPr>
+          <w:lang w:val="en-US"/>
+        </w:rPr>
+      </w:pPr>
+    </w:p>
     <w:p>
       <w:pPr>
         <w:rPr>
@@ -2995,6 +3007,689 @@
         </w:rPr>
         <w:t>If we could measure tech know how we could test this as well</w:t>
       </w:r>
+    </w:p>
+    <w:p>
+      <w:pPr>
+        <w:rPr>
+          <w:lang w:val="en-US"/>
+        </w:rPr>
+      </w:pPr>
+    </w:p>
+    <w:p>
+      <w:pPr>
+        <w:rPr>
+          <w:lang w:val="en-US"/>
+        </w:rPr>
+      </w:pPr>
+    </w:p>
+    <w:p>
+      <w:pPr>
+        <w:rPr>
+          <w:lang w:val="en-US"/>
+        </w:rPr>
+      </w:pPr>
+    </w:p>
+    <w:p>
+      <w:pPr>
+        <w:rPr>
+          <w:lang w:val="en-US"/>
+        </w:rPr>
+      </w:pPr>
+    </w:p>
+    <w:p>
+      <w:pPr>
+        <w:rPr>
+          <w:lang w:val="en-US"/>
+        </w:rPr>
+      </w:pPr>
+    </w:p>
+    <w:p>
+      <w:pPr>
+        <w:rPr>
+          <w:lang w:val="en-US"/>
+        </w:rPr>
+      </w:pPr>
+      <w:r>
+        <w:rPr>
+          <w:lang w:val="en-US"/>
+        </w:rPr>
+        <w:t>Internal external</w:t>
+      </w:r>
+    </w:p>
+    <w:p>
+      <w:pPr>
+        <w:pStyle w:val="Listeavsnitt"/>
+        <w:numPr>
+          <w:ilvl w:val="0"/>
+          <w:numId w:val="7"/>
+        </w:numPr>
+        <w:rPr>
+          <w:lang w:val="en-US"/>
+        </w:rPr>
+      </w:pPr>
+      <w:r>
+        <w:rPr>
+          <w:lang w:val="en-US"/>
+        </w:rPr>
+        <w:t>Find a list of variables – Martin list with the LASSO list</w:t>
+      </w:r>
+    </w:p>
+    <w:p>
+      <w:pPr>
+        <w:pStyle w:val="Listeavsnitt"/>
+        <w:numPr>
+          <w:ilvl w:val="0"/>
+          <w:numId w:val="7"/>
+        </w:numPr>
+        <w:rPr>
+          <w:lang w:val="en-US"/>
+        </w:rPr>
+      </w:pPr>
+      <w:r>
+        <w:rPr>
+          <w:lang w:val="en-US"/>
+        </w:rPr>
+        <w:t xml:space="preserve">Better firm create more knowledge </w:t>
+      </w:r>
+    </w:p>
+    <w:p>
+      <w:pPr>
+        <w:pStyle w:val="Listeavsnitt"/>
+        <w:numPr>
+          <w:ilvl w:val="0"/>
+          <w:numId w:val="7"/>
+        </w:numPr>
+        <w:rPr>
+          <w:lang w:val="en-US"/>
+        </w:rPr>
+      </w:pPr>
+      <w:r>
+        <w:rPr>
+          <w:lang w:val="en-US"/>
+        </w:rPr>
+        <w:t xml:space="preserve">Make these two into two constructs. </w:t>
+      </w:r>
+    </w:p>
+    <w:p>
+      <w:pPr>
+        <w:pStyle w:val="Listeavsnitt"/>
+        <w:numPr>
+          <w:ilvl w:val="0"/>
+          <w:numId w:val="7"/>
+        </w:numPr>
+        <w:rPr>
+          <w:lang w:val="en-US"/>
+        </w:rPr>
+      </w:pPr>
+      <w:r>
+        <w:rPr>
+          <w:lang w:val="en-US"/>
+        </w:rPr>
+        <w:t>Lab inside outside as a moderator (cause opportunities inside the firm)</w:t>
+      </w:r>
+    </w:p>
+    <w:p>
+      <w:pPr>
+        <w:pStyle w:val="Listeavsnitt"/>
+        <w:numPr>
+          <w:ilvl w:val="0"/>
+          <w:numId w:val="7"/>
+        </w:numPr>
+        <w:rPr>
+          <w:lang w:val="en-US"/>
+        </w:rPr>
+      </w:pPr>
+      <w:r>
+        <w:rPr>
+          <w:lang w:val="en-US"/>
+        </w:rPr>
+        <w:t>Organizational</w:t>
+      </w:r>
+      <w:r>
+        <w:rPr>
+          <w:lang w:val="en-US"/>
+        </w:rPr>
+        <w:t xml:space="preserve"> structure – How many people are you managing on average</w:t>
+      </w:r>
+    </w:p>
+    <w:p>
+      <w:pPr>
+        <w:pStyle w:val="Listeavsnitt"/>
+        <w:numPr>
+          <w:ilvl w:val="1"/>
+          <w:numId w:val="7"/>
+        </w:numPr>
+        <w:rPr>
+          <w:lang w:val="en-US"/>
+        </w:rPr>
+      </w:pPr>
+      <w:r>
+        <w:rPr>
+          <w:lang w:val="en-US"/>
+        </w:rPr>
+        <w:t xml:space="preserve">Proportions of managers </w:t>
+      </w:r>
+      <w:proofErr w:type="spellStart"/>
+      <w:r>
+        <w:rPr>
+          <w:lang w:val="en-US"/>
+        </w:rPr>
+        <w:t>pr</w:t>
+      </w:r>
+      <w:proofErr w:type="spellEnd"/>
+      <w:r>
+        <w:rPr>
+          <w:lang w:val="en-US"/>
+        </w:rPr>
+        <w:t xml:space="preserve"> employees</w:t>
+      </w:r>
+    </w:p>
+    <w:p>
+      <w:pPr>
+        <w:pStyle w:val="Listeavsnitt"/>
+        <w:numPr>
+          <w:ilvl w:val="0"/>
+          <w:numId w:val="7"/>
+        </w:numPr>
+        <w:rPr>
+          <w:lang w:val="en-US"/>
+        </w:rPr>
+      </w:pPr>
+      <w:r>
+        <w:rPr>
+          <w:lang w:val="en-US"/>
+        </w:rPr>
+        <w:t>Agency driver – general manager vs owner</w:t>
+      </w:r>
+    </w:p>
+    <w:p>
+      <w:pPr>
+        <w:pStyle w:val="Listeavsnitt"/>
+        <w:numPr>
+          <w:ilvl w:val="0"/>
+          <w:numId w:val="7"/>
+        </w:numPr>
+        <w:rPr>
+          <w:lang w:val="en-US"/>
+        </w:rPr>
+      </w:pPr>
+      <w:r>
+        <w:rPr>
+          <w:lang w:val="en-US"/>
+        </w:rPr>
+        <w:t>% of owners on the top management team</w:t>
+      </w:r>
+    </w:p>
+    <w:p>
+      <w:pPr>
+        <w:rPr>
+          <w:lang w:val="en-US"/>
+        </w:rPr>
+      </w:pPr>
+    </w:p>
+    <w:p>
+      <w:pPr>
+        <w:rPr>
+          <w:lang w:val="en-US"/>
+        </w:rPr>
+      </w:pPr>
+    </w:p>
+    <w:p>
+      <w:pPr>
+        <w:rPr>
+          <w:lang w:val="en-US"/>
+        </w:rPr>
+      </w:pPr>
+      <w:proofErr w:type="spellStart"/>
+      <w:r>
+        <w:rPr>
+          <w:lang w:val="en-US"/>
+        </w:rPr>
+        <w:t>Bukkys</w:t>
+      </w:r>
+      <w:proofErr w:type="spellEnd"/>
+      <w:r>
+        <w:rPr>
+          <w:lang w:val="en-US"/>
+        </w:rPr>
+        <w:t xml:space="preserve"> presentation:</w:t>
+      </w:r>
+    </w:p>
+    <w:p>
+      <w:pPr>
+        <w:rPr>
+          <w:lang w:val="en-US"/>
+        </w:rPr>
+      </w:pPr>
+      <w:r>
+        <w:rPr>
+          <w:lang w:val="en-US"/>
+        </w:rPr>
+        <w:t>Same mechanisms may lead to both turnover and new venture</w:t>
+      </w:r>
+    </w:p>
+    <w:p>
+      <w:pPr>
+        <w:rPr>
+          <w:lang w:val="en-US"/>
+        </w:rPr>
+      </w:pPr>
+    </w:p>
+    <w:p>
+      <w:pPr>
+        <w:rPr>
+          <w:lang w:val="en-US"/>
+        </w:rPr>
+      </w:pPr>
+      <w:r>
+        <w:rPr>
+          <w:lang w:val="en-US"/>
+        </w:rPr>
+        <w:t xml:space="preserve">Distinction between involuntary and voluntary separation from your employer. </w:t>
+      </w:r>
+    </w:p>
+    <w:p>
+      <w:pPr>
+        <w:rPr>
+          <w:lang w:val="en-US"/>
+        </w:rPr>
+      </w:pPr>
+      <w:r>
+        <w:rPr>
+          <w:lang w:val="en-US"/>
+        </w:rPr>
+        <w:t xml:space="preserve">Differentiate between </w:t>
+      </w:r>
+    </w:p>
+    <w:p>
+      <w:pPr>
+        <w:rPr>
+          <w:lang w:val="en-US"/>
+        </w:rPr>
+      </w:pPr>
+    </w:p>
+    <w:p>
+      <w:pPr>
+        <w:rPr>
+          <w:lang w:val="en-US"/>
+        </w:rPr>
+      </w:pPr>
+      <w:r>
+        <w:rPr>
+          <w:lang w:val="en-US"/>
+        </w:rPr>
+        <w:t xml:space="preserve">Prelim finding: Involuntary turnover stronger driver of entrepreneurial venture than voluntary turnover. </w:t>
+      </w:r>
+    </w:p>
+    <w:p>
+      <w:pPr>
+        <w:rPr>
+          <w:lang w:val="en-US"/>
+        </w:rPr>
+      </w:pPr>
+      <w:proofErr w:type="spellStart"/>
+      <w:r>
+        <w:rPr>
+          <w:lang w:val="en-US"/>
+        </w:rPr>
+        <w:lastRenderedPageBreak/>
+        <w:t>Involunatry</w:t>
+      </w:r>
+      <w:proofErr w:type="spellEnd"/>
+      <w:r>
+        <w:rPr>
+          <w:lang w:val="en-US"/>
+        </w:rPr>
+        <w:t xml:space="preserve"> separations as shocks – Behavioral </w:t>
+      </w:r>
+      <w:proofErr w:type="spellStart"/>
+      <w:r>
+        <w:rPr>
+          <w:lang w:val="en-US"/>
+        </w:rPr>
+        <w:t>theoryies</w:t>
+      </w:r>
+      <w:proofErr w:type="spellEnd"/>
+      <w:r>
+        <w:rPr>
+          <w:lang w:val="en-US"/>
+        </w:rPr>
+        <w:t xml:space="preserve"> of decision making such as image theory (Mitchell and Beach 1990)</w:t>
+      </w:r>
+    </w:p>
+    <w:p>
+      <w:pPr>
+        <w:rPr>
+          <w:lang w:val="en-US"/>
+        </w:rPr>
+      </w:pPr>
+    </w:p>
+    <w:p>
+      <w:pPr>
+        <w:rPr>
+          <w:lang w:val="en-US"/>
+        </w:rPr>
+      </w:pPr>
+      <w:proofErr w:type="spellStart"/>
+      <w:r>
+        <w:rPr>
+          <w:lang w:val="en-US"/>
+        </w:rPr>
+        <w:t>Invol</w:t>
+      </w:r>
+      <w:proofErr w:type="spellEnd"/>
+      <w:r>
+        <w:rPr>
+          <w:lang w:val="en-US"/>
+        </w:rPr>
+        <w:t xml:space="preserve"> </w:t>
+      </w:r>
+      <w:proofErr w:type="spellStart"/>
+      <w:r>
+        <w:rPr>
+          <w:lang w:val="en-US"/>
+        </w:rPr>
+        <w:t>sep</w:t>
+      </w:r>
+      <w:proofErr w:type="spellEnd"/>
+      <w:r>
+        <w:rPr>
+          <w:lang w:val="en-US"/>
+        </w:rPr>
+        <w:t xml:space="preserve"> as shock </w:t>
+      </w:r>
+      <w:r>
+        <w:rPr>
+          <w:lang w:val="en-US"/>
+        </w:rPr>
+        <w:t>activate</w:t>
+      </w:r>
+      <w:r>
+        <w:rPr>
+          <w:lang w:val="en-US"/>
+        </w:rPr>
+        <w:t xml:space="preserve"> an</w:t>
+      </w:r>
+      <w:r>
+        <w:rPr>
+          <w:lang w:val="en-US"/>
+        </w:rPr>
+        <w:t xml:space="preserve"> assessment process centered on the integrity </w:t>
+      </w:r>
+      <w:r>
+        <w:rPr>
+          <w:lang w:val="en-US"/>
+        </w:rPr>
+        <w:t xml:space="preserve">on your existing employment relationship </w:t>
+      </w:r>
+    </w:p>
+    <w:p>
+      <w:pPr>
+        <w:rPr>
+          <w:lang w:val="en-US"/>
+        </w:rPr>
+      </w:pPr>
+    </w:p>
+    <w:p>
+      <w:pPr>
+        <w:rPr>
+          <w:lang w:val="en-US"/>
+        </w:rPr>
+      </w:pPr>
+      <w:r>
+        <w:rPr>
+          <w:lang w:val="en-US"/>
+        </w:rPr>
+        <w:t xml:space="preserve">When knowledge is less transferable, the likelihood of entrepreneurship. Is a lit describing how routines are recreated in the new firm, but not necessarily transferable to other firms (existing). </w:t>
+      </w:r>
+    </w:p>
+    <w:p>
+      <w:pPr>
+        <w:rPr>
+          <w:lang w:val="en-US"/>
+        </w:rPr>
+      </w:pPr>
+    </w:p>
+    <w:p>
+      <w:pPr>
+        <w:rPr>
+          <w:lang w:val="en-US"/>
+        </w:rPr>
+      </w:pPr>
+    </w:p>
+    <w:p/>
+    <w:p/>
+    <w:p/>
+    <w:p/>
+    <w:p/>
+    <w:p/>
+    <w:p/>
+    <w:p>
+      <w:pPr>
+        <w:rPr>
+          <w:lang w:val="en-US"/>
+        </w:rPr>
+      </w:pPr>
+      <w:r>
+        <w:rPr>
+          <w:lang w:val="en-US"/>
+        </w:rPr>
+        <w:t xml:space="preserve">Inverted </w:t>
+      </w:r>
+      <w:proofErr w:type="spellStart"/>
+      <w:r>
+        <w:rPr>
+          <w:lang w:val="en-US"/>
+        </w:rPr>
+        <w:t>ushape</w:t>
+      </w:r>
+      <w:proofErr w:type="spellEnd"/>
+      <w:r>
+        <w:rPr>
+          <w:lang w:val="en-US"/>
+        </w:rPr>
+        <w:t xml:space="preserve"> in the </w:t>
+      </w:r>
+      <w:proofErr w:type="spellStart"/>
+      <w:r>
+        <w:rPr>
+          <w:lang w:val="en-US"/>
+        </w:rPr>
+        <w:t>relatiobship</w:t>
+      </w:r>
+      <w:proofErr w:type="spellEnd"/>
+    </w:p>
+    <w:p>
+      <w:pPr>
+        <w:rPr>
+          <w:lang w:val="en-US"/>
+        </w:rPr>
+      </w:pPr>
+      <w:r>
+        <w:rPr>
+          <w:lang w:val="en-US"/>
+        </w:rPr>
+        <w:t xml:space="preserve">Scale is low or high </w:t>
+      </w:r>
+      <w:r>
+        <w:rPr>
+          <w:lang w:val="en-US"/>
+        </w:rPr>
+        <w:t>–</w:t>
+      </w:r>
+      <w:r>
+        <w:rPr>
+          <w:lang w:val="en-US"/>
+        </w:rPr>
+        <w:t xml:space="preserve"> </w:t>
+      </w:r>
+      <w:r>
+        <w:rPr>
+          <w:lang w:val="en-US"/>
+        </w:rPr>
+        <w:t>the variance cannot change</w:t>
+      </w:r>
+    </w:p>
+    <w:p>
+      <w:pPr>
+        <w:rPr>
+          <w:lang w:val="en-US"/>
+        </w:rPr>
+      </w:pPr>
+      <w:r>
+        <w:rPr>
+          <w:lang w:val="en-US"/>
+        </w:rPr>
+        <w:t xml:space="preserve">Mechanical issue. – Maybe look at the range, </w:t>
+      </w:r>
+    </w:p>
+    <w:p>
+      <w:pPr>
+        <w:rPr>
+          <w:lang w:val="en-US"/>
+        </w:rPr>
+      </w:pPr>
+    </w:p>
+    <w:p>
+      <w:pPr>
+        <w:rPr>
+          <w:lang w:val="en-US"/>
+        </w:rPr>
+      </w:pPr>
+      <w:r>
+        <w:rPr>
+          <w:lang w:val="en-US"/>
+        </w:rPr>
+        <w:t>Test.- how will it work out if</w:t>
+      </w:r>
+      <w:bookmarkStart w:id="0" w:name="_GoBack"/>
+      <w:bookmarkEnd w:id="0"/>
+      <w:r>
+        <w:rPr>
+          <w:lang w:val="en-US"/>
+        </w:rPr>
+        <w:t xml:space="preserve"> we constrain the mean in a range. 2.5 and 3.5</w:t>
+      </w:r>
+    </w:p>
+    <w:p>
+      <w:pPr>
+        <w:rPr>
+          <w:lang w:val="en-US"/>
+        </w:rPr>
+      </w:pPr>
+    </w:p>
+    <w:p>
+      <w:pPr>
+        <w:rPr>
+          <w:lang w:val="en-US"/>
+        </w:rPr>
+      </w:pPr>
+    </w:p>
+    <w:p>
+      <w:pPr>
+        <w:rPr>
+          <w:lang w:val="en-US"/>
+        </w:rPr>
+      </w:pPr>
+      <w:r>
+        <w:rPr>
+          <w:lang w:val="en-US"/>
+        </w:rPr>
+        <w:t xml:space="preserve">Kathy </w:t>
+      </w:r>
+      <w:r>
+        <w:rPr>
+          <w:lang w:val="en-US"/>
+        </w:rPr>
+        <w:t>Eisenhardt</w:t>
+      </w:r>
+      <w:r>
+        <w:rPr>
+          <w:lang w:val="en-US"/>
+        </w:rPr>
+        <w:t xml:space="preserve"> variance </w:t>
+      </w:r>
+      <w:proofErr w:type="gramStart"/>
+      <w:r>
+        <w:rPr>
+          <w:lang w:val="en-US"/>
+        </w:rPr>
+        <w:t xml:space="preserve">in </w:t>
+      </w:r>
+      <w:r>
+        <w:rPr>
+          <w:lang w:val="en-US"/>
+        </w:rPr>
+        <w:t xml:space="preserve"> -</w:t>
+      </w:r>
+      <w:proofErr w:type="gramEnd"/>
+      <w:r>
+        <w:rPr>
+          <w:lang w:val="en-US"/>
+        </w:rPr>
+        <w:t xml:space="preserve"> if you are in an environmental differences – if environment is dynamics keep you routines not interdependent. </w:t>
+      </w:r>
+    </w:p>
+    <w:p>
+      <w:pPr>
+        <w:rPr>
+          <w:lang w:val="en-US"/>
+        </w:rPr>
+      </w:pPr>
+    </w:p>
+    <w:p>
+      <w:pPr>
+        <w:rPr>
+          <w:lang w:val="en-US"/>
+        </w:rPr>
+      </w:pPr>
+      <w:r>
+        <w:rPr>
+          <w:lang w:val="en-US"/>
+        </w:rPr>
+        <w:t xml:space="preserve">Which routines are high or low – what routines are low in those </w:t>
+      </w:r>
+      <w:proofErr w:type="spellStart"/>
+      <w:r>
+        <w:rPr>
+          <w:lang w:val="en-US"/>
+        </w:rPr>
+        <w:t>duynamic</w:t>
+      </w:r>
+      <w:proofErr w:type="spellEnd"/>
+      <w:r>
+        <w:rPr>
+          <w:lang w:val="en-US"/>
+        </w:rPr>
+        <w:t xml:space="preserve"> </w:t>
+      </w:r>
+      <w:proofErr w:type="gramStart"/>
+      <w:r>
+        <w:rPr>
+          <w:lang w:val="en-US"/>
+        </w:rPr>
+        <w:t>environments.</w:t>
+      </w:r>
+      <w:proofErr w:type="gramEnd"/>
+      <w:r>
+        <w:rPr>
+          <w:lang w:val="en-US"/>
+        </w:rPr>
+        <w:t xml:space="preserve"> </w:t>
+      </w:r>
+      <w:r>
+        <w:rPr>
+          <w:lang w:val="en-US"/>
+        </w:rPr>
+        <w:t>n</w:t>
+      </w:r>
+    </w:p>
+    <w:p>
+      <w:pPr>
+        <w:rPr>
+          <w:lang w:val="en-US"/>
+        </w:rPr>
+      </w:pPr>
     </w:p>
     <w:p>
       <w:pPr>
@@ -3217,6 +3912,95 @@
     </w:lvl>
   </w:abstractNum>
   <w:abstractNum w:abstractNumId="2" w15:restartNumberingAfterBreak="0">
+    <w:nsid w:val="33D22D76"/>
+    <w:multiLevelType w:val="hybridMultilevel"/>
+    <w:tmpl w:val="855CBD2C"/>
+    <w:lvl w:ilvl="0" w:tplc="0414000F">
+      <w:start w:val="1"/>
+      <w:numFmt w:val="decimal"/>
+      <w:lvlText w:val="%1."/>
+      <w:lvlJc w:val="left"/>
+      <w:pPr>
+        <w:ind w:left="720" w:hanging="360"/>
+      </w:pPr>
+      <w:rPr>
+        <w:rFonts w:hint="default"/>
+      </w:rPr>
+    </w:lvl>
+    <w:lvl w:ilvl="1" w:tplc="04140019">
+      <w:start w:val="1"/>
+      <w:numFmt w:val="lowerLetter"/>
+      <w:lvlText w:val="%2."/>
+      <w:lvlJc w:val="left"/>
+      <w:pPr>
+        <w:ind w:left="1440" w:hanging="360"/>
+      </w:pPr>
+    </w:lvl>
+    <w:lvl w:ilvl="2" w:tplc="0414001B" w:tentative="1">
+      <w:start w:val="1"/>
+      <w:numFmt w:val="lowerRoman"/>
+      <w:lvlText w:val="%3."/>
+      <w:lvlJc w:val="right"/>
+      <w:pPr>
+        <w:ind w:left="2160" w:hanging="180"/>
+      </w:pPr>
+    </w:lvl>
+    <w:lvl w:ilvl="3" w:tplc="0414000F" w:tentative="1">
+      <w:start w:val="1"/>
+      <w:numFmt w:val="decimal"/>
+      <w:lvlText w:val="%4."/>
+      <w:lvlJc w:val="left"/>
+      <w:pPr>
+        <w:ind w:left="2880" w:hanging="360"/>
+      </w:pPr>
+    </w:lvl>
+    <w:lvl w:ilvl="4" w:tplc="04140019" w:tentative="1">
+      <w:start w:val="1"/>
+      <w:numFmt w:val="lowerLetter"/>
+      <w:lvlText w:val="%5."/>
+      <w:lvlJc w:val="left"/>
+      <w:pPr>
+        <w:ind w:left="3600" w:hanging="360"/>
+      </w:pPr>
+    </w:lvl>
+    <w:lvl w:ilvl="5" w:tplc="0414001B" w:tentative="1">
+      <w:start w:val="1"/>
+      <w:numFmt w:val="lowerRoman"/>
+      <w:lvlText w:val="%6."/>
+      <w:lvlJc w:val="right"/>
+      <w:pPr>
+        <w:ind w:left="4320" w:hanging="180"/>
+      </w:pPr>
+    </w:lvl>
+    <w:lvl w:ilvl="6" w:tplc="0414000F" w:tentative="1">
+      <w:start w:val="1"/>
+      <w:numFmt w:val="decimal"/>
+      <w:lvlText w:val="%7."/>
+      <w:lvlJc w:val="left"/>
+      <w:pPr>
+        <w:ind w:left="5040" w:hanging="360"/>
+      </w:pPr>
+    </w:lvl>
+    <w:lvl w:ilvl="7" w:tplc="04140019" w:tentative="1">
+      <w:start w:val="1"/>
+      <w:numFmt w:val="lowerLetter"/>
+      <w:lvlText w:val="%8."/>
+      <w:lvlJc w:val="left"/>
+      <w:pPr>
+        <w:ind w:left="5760" w:hanging="360"/>
+      </w:pPr>
+    </w:lvl>
+    <w:lvl w:ilvl="8" w:tplc="0414001B" w:tentative="1">
+      <w:start w:val="1"/>
+      <w:numFmt w:val="lowerRoman"/>
+      <w:lvlText w:val="%9."/>
+      <w:lvlJc w:val="right"/>
+      <w:pPr>
+        <w:ind w:left="6480" w:hanging="180"/>
+      </w:pPr>
+    </w:lvl>
+  </w:abstractNum>
+  <w:abstractNum w:abstractNumId="3" w15:restartNumberingAfterBreak="0">
     <w:nsid w:val="3E981EB5"/>
     <w:multiLevelType w:val="hybridMultilevel"/>
     <w:tmpl w:val="5FC46E10"/>
@@ -3305,7 +4089,7 @@
       </w:pPr>
     </w:lvl>
   </w:abstractNum>
-  <w:abstractNum w:abstractNumId="3" w15:restartNumberingAfterBreak="0">
+  <w:abstractNum w:abstractNumId="4" w15:restartNumberingAfterBreak="0">
     <w:nsid w:val="427708F7"/>
     <w:multiLevelType w:val="hybridMultilevel"/>
     <w:tmpl w:val="7AE05462"/>
@@ -3394,7 +4178,7 @@
       </w:pPr>
     </w:lvl>
   </w:abstractNum>
-  <w:abstractNum w:abstractNumId="4" w15:restartNumberingAfterBreak="0">
+  <w:abstractNum w:abstractNumId="5" w15:restartNumberingAfterBreak="0">
     <w:nsid w:val="527E79C7"/>
     <w:multiLevelType w:val="hybridMultilevel"/>
     <w:tmpl w:val="155CD494"/>
@@ -3483,7 +4267,7 @@
       </w:pPr>
     </w:lvl>
   </w:abstractNum>
-  <w:abstractNum w:abstractNumId="5" w15:restartNumberingAfterBreak="0">
+  <w:abstractNum w:abstractNumId="6" w15:restartNumberingAfterBreak="0">
     <w:nsid w:val="5A5B1DF8"/>
     <w:multiLevelType w:val="hybridMultilevel"/>
     <w:tmpl w:val="FB78EE4A"/>
@@ -3576,19 +4360,22 @@
     <w:abstractNumId w:val="0"/>
   </w:num>
   <w:num w:numId="2">
+    <w:abstractNumId w:val="4"/>
+  </w:num>
+  <w:num w:numId="3">
+    <w:abstractNumId w:val="6"/>
+  </w:num>
+  <w:num w:numId="4">
     <w:abstractNumId w:val="3"/>
   </w:num>
-  <w:num w:numId="3">
+  <w:num w:numId="5">
     <w:abstractNumId w:val="5"/>
-  </w:num>
-  <w:num w:numId="4">
-    <w:abstractNumId w:val="2"/>
-  </w:num>
-  <w:num w:numId="5">
-    <w:abstractNumId w:val="4"/>
   </w:num>
   <w:num w:numId="6">
     <w:abstractNumId w:val="1"/>
+  </w:num>
+  <w:num w:numId="7">
+    <w:abstractNumId w:val="2"/>
   </w:num>
 </w:numbering>
 </file>
@@ -3606,7 +4393,7 @@
     </w:rPrDefault>
     <w:pPrDefault/>
   </w:docDefaults>
-  <w:latentStyles w:defLockedState="0" w:defUIPriority="99" w:defSemiHidden="0" w:defUnhideWhenUsed="0" w:defQFormat="0" w:count="375">
+  <w:latentStyles w:defLockedState="0" w:defUIPriority="99" w:defSemiHidden="0" w:defUnhideWhenUsed="0" w:defQFormat="0" w:count="376">
     <w:lsdException w:name="Normal" w:uiPriority="0" w:qFormat="1"/>
     <w:lsdException w:name="heading 1" w:uiPriority="9" w:qFormat="1"/>
     <w:lsdException w:name="heading 2" w:semiHidden="1" w:uiPriority="9" w:unhideWhenUsed="1" w:qFormat="1"/>
@@ -3982,6 +4769,7 @@
     <w:lsdException w:name="Smart Hyperlink" w:semiHidden="1" w:unhideWhenUsed="1"/>
     <w:lsdException w:name="Hashtag" w:semiHidden="1" w:unhideWhenUsed="1"/>
     <w:lsdException w:name="Unresolved Mention" w:semiHidden="1" w:unhideWhenUsed="1"/>
+    <w:lsdException w:name="Smart Link" w:semiHidden="1" w:unhideWhenUsed="1"/>
   </w:latentStyles>
   <w:style w:type="paragraph" w:default="1" w:styleId="Normal">
     <w:name w:val="Normal"/>

</xml_diff>